<commit_message>
Database design updated, Product backlog updated
</commit_message>
<xml_diff>
--- a/documentation/design/database/7174  - database structure design.docx
+++ b/documentation/design/database/7174  - database structure design.docx
@@ -1,9 +1,14 @@
 
 <file path=word/document.xml><?xml version="1.0" encoding="utf-8"?>
-<w:document xmlns:wpc="http://schemas.microsoft.com/office/word/2010/wordprocessingCanvas" xmlns:cx="http://schemas.microsoft.com/office/drawing/2014/chartex" xmlns:cx1="http://schemas.microsoft.com/office/drawing/2015/9/8/chartex" xmlns:cx2="http://schemas.microsoft.com/office/drawing/2015/10/21/chartex" xmlns:cx3="http://schemas.microsoft.com/office/drawing/2016/5/9/chartex" xmlns:cx4="http://schemas.microsoft.com/office/drawing/2016/5/10/chartex" xmlns:cx5="http://schemas.microsoft.com/office/drawing/2016/5/11/chartex" xmlns:cx6="http://schemas.microsoft.com/office/drawing/2016/5/12/chartex" xmlns:cx7="http://schemas.microsoft.com/office/drawing/2016/5/13/chartex" xmlns:cx8="http://schemas.microsoft.com/office/drawing/2016/5/14/chartex" xmlns:mc="http://schemas.openxmlformats.org/markup-compatibility/2006" xmlns:aink="http://schemas.microsoft.com/office/drawing/2016/ink" xmlns:am3d="http://schemas.microsoft.com/office/drawing/2017/model3d" xmlns:o="urn:schemas-microsoft-com:office:office" xmlns:oel="http://schemas.microsoft.com/office/2019/extlst" xmlns:r="http://schemas.openxmlformats.org/officeDocument/2006/relationships" xmlns:m="http://schemas.openxmlformats.org/officeDocument/2006/math" xmlns:v="urn:schemas-microsoft-com:vml" xmlns:wp14="http://schemas.microsoft.com/office/word/2010/wordprocessingDrawing" xmlns:wp="http://schemas.openxmlformats.org/drawingml/2006/wordprocessingDrawing" xmlns:w10="urn:schemas-microsoft-com:office:word" xmlns:w="http://schemas.openxmlformats.org/wordprocessingml/2006/main" xmlns:w14="http://schemas.microsoft.com/office/word/2010/wordml" xmlns:w15="http://schemas.microsoft.com/office/word/2012/wordml" xmlns:w16cex="http://schemas.microsoft.com/office/word/2018/wordml/cex" xmlns:w16cid="http://schemas.microsoft.com/office/word/2016/wordml/cid" xmlns:w16="http://schemas.microsoft.com/office/word/2018/wordml" xmlns:w16du="http://schemas.microsoft.com/office/word/2023/wordml/word16du" xmlns:w16sdtdh="http://schemas.microsoft.com/office/word/2020/wordml/sdtdatahash" xmlns:w16se="http://schemas.microsoft.com/office/word/2015/wordml/symex" xmlns:wpg="http://schemas.microsoft.com/office/word/2010/wordprocessingGroup" xmlns:wpi="http://schemas.microsoft.com/office/word/2010/wordprocessingInk" xmlns:wne="http://schemas.microsoft.com/office/word/2006/wordml" xmlns:wps="http://schemas.microsoft.com/office/word/2010/wordprocessingShape" mc:Ignorable="w14 w15 w16se w16cid w16 w16cex w16sdtdh w16du wp14">
+<w:document xmlns:wpc="http://schemas.microsoft.com/office/word/2010/wordprocessingCanvas" xmlns:cx="http://schemas.microsoft.com/office/drawing/2014/chartex" xmlns:cx1="http://schemas.microsoft.com/office/drawing/2015/9/8/chartex" xmlns:cx2="http://schemas.microsoft.com/office/drawing/2015/10/21/chartex" xmlns:cx3="http://schemas.microsoft.com/office/drawing/2016/5/9/chartex" xmlns:cx4="http://schemas.microsoft.com/office/drawing/2016/5/10/chartex" xmlns:cx5="http://schemas.microsoft.com/office/drawing/2016/5/11/chartex" xmlns:cx6="http://schemas.microsoft.com/office/drawing/2016/5/12/chartex" xmlns:cx7="http://schemas.microsoft.com/office/drawing/2016/5/13/chartex" xmlns:cx8="http://schemas.microsoft.com/office/drawing/2016/5/14/chartex" xmlns:mc="http://schemas.openxmlformats.org/markup-compatibility/2006" xmlns:aink="http://schemas.microsoft.com/office/drawing/2016/ink" xmlns:am3d="http://schemas.microsoft.com/office/drawing/2017/model3d" xmlns:o="urn:schemas-microsoft-com:office:office" xmlns:oel="http://schemas.microsoft.com/office/2019/extlst" xmlns:r="http://schemas.openxmlformats.org/officeDocument/2006/relationships" xmlns:m="http://schemas.openxmlformats.org/officeDocument/2006/math" xmlns:v="urn:schemas-microsoft-com:vml" xmlns:wp14="http://schemas.microsoft.com/office/word/2010/wordprocessingDrawing" xmlns:wp="http://schemas.openxmlformats.org/drawingml/2006/wordprocessingDrawing" xmlns:w10="urn:schemas-microsoft-com:office:word" xmlns:w="http://schemas.openxmlformats.org/wordprocessingml/2006/main" xmlns:w14="http://schemas.microsoft.com/office/word/2010/wordml" xmlns:w15="http://schemas.microsoft.com/office/word/2012/wordml" xmlns:w16cex="http://schemas.microsoft.com/office/word/2018/wordml/cex" xmlns:w16cid="http://schemas.microsoft.com/office/word/2016/wordml/cid" xmlns:w16="http://schemas.microsoft.com/office/word/2018/wordml" xmlns:w16du="http://schemas.microsoft.com/office/word/2023/wordml/word16du" xmlns:w16sdtdh="http://schemas.microsoft.com/office/word/2020/wordml/sdtdatahash" xmlns:w16sdtfl="http://schemas.microsoft.com/office/word/2024/wordml/sdtformatlock" xmlns:w16se="http://schemas.microsoft.com/office/word/2015/wordml/symex" xmlns:wpg="http://schemas.microsoft.com/office/word/2010/wordprocessingGroup" xmlns:wpi="http://schemas.microsoft.com/office/word/2010/wordprocessingInk" xmlns:wne="http://schemas.microsoft.com/office/word/2006/wordml" xmlns:wps="http://schemas.microsoft.com/office/word/2010/wordprocessingShape" mc:Ignorable="w14 w15 w16se w16cid w16 w16cex w16sdtdh w16sdtfl w16du wp14">
   <w:body>
     <w:p>
       <w:pPr>
+        <w:pStyle w:val="Prrafodelista"/>
+        <w:numPr>
+          <w:ilvl w:val="0"/>
+          <w:numId w:val="1"/>
+        </w:numPr>
         <w:rPr>
           <w:b/>
           <w:bCs/>
@@ -16,7 +21,59 @@
           <w:bCs/>
           <w:lang w:val="es-EC"/>
         </w:rPr>
-        <w:t xml:space="preserve">Estructura de la base de datos. </w:t>
+        <w:t>Estructura de la base de datos</w:t>
+      </w:r>
+      <w:r>
+        <w:rPr>
+          <w:b/>
+          <w:bCs/>
+          <w:lang w:val="es-EC"/>
+        </w:rPr>
+        <w:t xml:space="preserve"> (</w:t>
+      </w:r>
+      <w:proofErr w:type="spellStart"/>
+      <w:r>
+        <w:rPr>
+          <w:b/>
+          <w:bCs/>
+          <w:lang w:val="es-EC"/>
+        </w:rPr>
+        <w:t>Firebase</w:t>
+      </w:r>
+      <w:proofErr w:type="spellEnd"/>
+      <w:r>
+        <w:rPr>
+          <w:b/>
+          <w:bCs/>
+          <w:lang w:val="es-EC"/>
+        </w:rPr>
+        <w:t xml:space="preserve"> </w:t>
+      </w:r>
+      <w:proofErr w:type="spellStart"/>
+      <w:r>
+        <w:rPr>
+          <w:b/>
+          <w:bCs/>
+          <w:lang w:val="es-EC"/>
+        </w:rPr>
+        <w:t>Firestore</w:t>
+      </w:r>
+      <w:proofErr w:type="spellEnd"/>
+      <w:r>
+        <w:rPr>
+          <w:b/>
+          <w:bCs/>
+          <w:lang w:val="es-EC"/>
+        </w:rPr>
+        <w:t>)</w:t>
+      </w:r>
+      <w:r>
+        <w:rPr>
+          <w:b/>
+          <w:bCs/>
+          <w:lang w:val="es-EC"/>
+        </w:rPr>
+        <w:t xml:space="preserve">. </w:t>
       </w:r>
     </w:p>
     <w:tbl>
@@ -26,9 +83,9 @@
         <w:tblLook w:val="04A0" w:firstRow="1" w:lastRow="0" w:firstColumn="1" w:lastColumn="0" w:noHBand="0" w:noVBand="1"/>
       </w:tblPr>
       <w:tblGrid>
-        <w:gridCol w:w="1555"/>
-        <w:gridCol w:w="992"/>
-        <w:gridCol w:w="6803"/>
+        <w:gridCol w:w="1551"/>
+        <w:gridCol w:w="1022"/>
+        <w:gridCol w:w="6777"/>
       </w:tblGrid>
       <w:tr>
         <w:tc>
@@ -40,6 +97,8 @@
               <w:rPr>
                 <w:b/>
                 <w:bCs/>
+                <w:sz w:val="24"/>
+                <w:szCs w:val="24"/>
                 <w:lang w:val="es-EC"/>
               </w:rPr>
             </w:pPr>
@@ -48,9 +107,11 @@
               <w:rPr>
                 <w:b/>
                 <w:bCs/>
+                <w:sz w:val="24"/>
+                <w:szCs w:val="24"/>
                 <w:lang w:val="es-EC"/>
               </w:rPr>
-              <w:t>Admin</w:t>
+              <w:t>User</w:t>
             </w:r>
             <w:proofErr w:type="spellEnd"/>
           </w:p>
@@ -64,6 +125,8 @@
               <w:rPr>
                 <w:b/>
                 <w:bCs/>
+                <w:sz w:val="24"/>
+                <w:szCs w:val="24"/>
                 <w:lang w:val="es-EC"/>
               </w:rPr>
             </w:pPr>
@@ -72,6 +135,8 @@
               <w:rPr>
                 <w:b/>
                 <w:bCs/>
+                <w:sz w:val="24"/>
+                <w:szCs w:val="24"/>
                 <w:lang w:val="es-EC"/>
               </w:rPr>
               <w:t>Uid</w:t>
@@ -84,176 +149,502 @@
             <w:tcW w:w="6803" w:type="dxa"/>
           </w:tcPr>
           <w:p>
-            <w:r>
+            <w:pPr>
+              <w:rPr>
+                <w:sz w:val="24"/>
+                <w:szCs w:val="24"/>
+              </w:rPr>
+            </w:pPr>
+            <w:r>
+              <w:rPr>
+                <w:sz w:val="24"/>
+                <w:szCs w:val="24"/>
+              </w:rPr>
               <w:t>{</w:t>
             </w:r>
           </w:p>
           <w:p>
-            <w:r>
+            <w:pPr>
+              <w:rPr>
+                <w:sz w:val="24"/>
+                <w:szCs w:val="24"/>
+              </w:rPr>
+            </w:pPr>
+            <w:r>
+              <w:rPr>
+                <w:sz w:val="24"/>
+                <w:szCs w:val="24"/>
+              </w:rPr>
               <w:t xml:space="preserve">  "</w:t>
             </w:r>
             <w:r>
+              <w:rPr>
+                <w:sz w:val="24"/>
+                <w:szCs w:val="24"/>
+              </w:rPr>
               <w:t>id</w:t>
             </w:r>
             <w:r>
-              <w:t>": "string</w:t>
+              <w:rPr>
+                <w:sz w:val="24"/>
+                <w:szCs w:val="24"/>
+              </w:rPr>
+              <w:t xml:space="preserve">": "string",      </w:t>
+            </w:r>
+          </w:p>
+          <w:p>
+            <w:pPr>
+              <w:rPr>
+                <w:sz w:val="24"/>
+                <w:szCs w:val="24"/>
+              </w:rPr>
+            </w:pPr>
+            <w:r>
+              <w:rPr>
+                <w:sz w:val="24"/>
+                <w:szCs w:val="24"/>
+              </w:rPr>
+              <w:t xml:space="preserve">  "name": "string",     </w:t>
+            </w:r>
+          </w:p>
+          <w:p>
+            <w:pPr>
+              <w:rPr>
+                <w:sz w:val="24"/>
+                <w:szCs w:val="24"/>
+              </w:rPr>
+            </w:pPr>
+            <w:r>
+              <w:rPr>
+                <w:sz w:val="24"/>
+                <w:szCs w:val="24"/>
+              </w:rPr>
+              <w:t xml:space="preserve">   “</w:t>
+            </w:r>
+            <w:proofErr w:type="spellStart"/>
+            <w:r>
+              <w:rPr>
+                <w:sz w:val="24"/>
+                <w:szCs w:val="24"/>
+              </w:rPr>
+              <w:t>lastName</w:t>
+            </w:r>
+            <w:proofErr w:type="spellEnd"/>
+            <w:r>
+              <w:rPr>
+                <w:sz w:val="24"/>
+                <w:szCs w:val="24"/>
+              </w:rPr>
+              <w:t>”: “string</w:t>
             </w:r>
             <w:proofErr w:type="gramStart"/>
             <w:r>
-              <w:t xml:space="preserve">",   </w:t>
+              <w:rPr>
+                <w:sz w:val="24"/>
+                <w:szCs w:val="24"/>
+              </w:rPr>
+              <w:t>”</w:t>
+            </w:r>
+            <w:r>
+              <w:rPr>
+                <w:sz w:val="24"/>
+                <w:szCs w:val="24"/>
+              </w:rPr>
+              <w:t xml:space="preserve"> </w:t>
+            </w:r>
+            <w:r>
+              <w:rPr>
+                <w:sz w:val="24"/>
+                <w:szCs w:val="24"/>
+              </w:rPr>
+              <w:t>,</w:t>
             </w:r>
             <w:proofErr w:type="gramEnd"/>
             <w:r>
-              <w:t xml:space="preserve">       // Unique identifier for the admin</w:t>
-            </w:r>
-          </w:p>
-          <w:p>
-            <w:r>
-              <w:t xml:space="preserve">  "name": "string</w:t>
+              <w:rPr>
+                <w:sz w:val="24"/>
+                <w:szCs w:val="24"/>
+              </w:rPr>
+              <w:t xml:space="preserve">       </w:t>
+            </w:r>
+          </w:p>
+          <w:p>
+            <w:pPr>
+              <w:rPr>
+                <w:sz w:val="24"/>
+                <w:szCs w:val="24"/>
+              </w:rPr>
+            </w:pPr>
+            <w:r>
+              <w:rPr>
+                <w:sz w:val="24"/>
+                <w:szCs w:val="24"/>
+              </w:rPr>
+              <w:t xml:space="preserve">  "email": "string",            </w:t>
+            </w:r>
+          </w:p>
+          <w:p>
+            <w:pPr>
+              <w:rPr>
+                <w:sz w:val="24"/>
+                <w:szCs w:val="24"/>
+              </w:rPr>
+            </w:pPr>
+            <w:r>
+              <w:rPr>
+                <w:sz w:val="24"/>
+                <w:szCs w:val="24"/>
+              </w:rPr>
+              <w:t xml:space="preserve">  "phone": "string",            </w:t>
+            </w:r>
+          </w:p>
+          <w:p>
+            <w:pPr>
+              <w:rPr>
+                <w:sz w:val="24"/>
+                <w:szCs w:val="24"/>
+              </w:rPr>
+            </w:pPr>
+            <w:r>
+              <w:rPr>
+                <w:sz w:val="24"/>
+                <w:szCs w:val="24"/>
+              </w:rPr>
+              <w:t xml:space="preserve">  "</w:t>
+            </w:r>
+            <w:proofErr w:type="spellStart"/>
+            <w:r>
+              <w:rPr>
+                <w:sz w:val="24"/>
+                <w:szCs w:val="24"/>
+              </w:rPr>
+              <w:t>profilePicture</w:t>
+            </w:r>
+            <w:proofErr w:type="spellEnd"/>
+            <w:r>
+              <w:rPr>
+                <w:sz w:val="24"/>
+                <w:szCs w:val="24"/>
+              </w:rPr>
+              <w:t xml:space="preserve">": "string",   </w:t>
+            </w:r>
+          </w:p>
+          <w:p>
+            <w:pPr>
+              <w:rPr>
+                <w:sz w:val="24"/>
+                <w:szCs w:val="24"/>
+              </w:rPr>
+            </w:pPr>
+            <w:r>
+              <w:rPr>
+                <w:sz w:val="24"/>
+                <w:szCs w:val="24"/>
+              </w:rPr>
+              <w:t>“</w:t>
+            </w:r>
+            <w:proofErr w:type="spellStart"/>
+            <w:r>
+              <w:rPr>
+                <w:sz w:val="24"/>
+                <w:szCs w:val="24"/>
+              </w:rPr>
+              <w:t>access”</w:t>
             </w:r>
             <w:proofErr w:type="gramStart"/>
             <w:r>
-              <w:t xml:space="preserve">",   </w:t>
-            </w:r>
+              <w:rPr>
+                <w:sz w:val="24"/>
+                <w:szCs w:val="24"/>
+              </w:rPr>
+              <w:t>:”string</w:t>
+            </w:r>
+            <w:proofErr w:type="spellEnd"/>
             <w:proofErr w:type="gramEnd"/>
             <w:r>
-              <w:t xml:space="preserve">          // Full name of the admin</w:t>
-            </w:r>
-          </w:p>
-          <w:p>
-            <w:r>
-              <w:t xml:space="preserve">  “</w:t>
+              <w:rPr>
+                <w:sz w:val="24"/>
+                <w:szCs w:val="24"/>
+              </w:rPr>
+              <w:t>”,</w:t>
+            </w:r>
+          </w:p>
+          <w:p>
+            <w:pPr>
+              <w:rPr>
+                <w:sz w:val="24"/>
+                <w:szCs w:val="24"/>
+              </w:rPr>
+            </w:pPr>
+          </w:p>
+          <w:p>
+            <w:pPr>
+              <w:rPr>
+                <w:sz w:val="24"/>
+                <w:szCs w:val="24"/>
+              </w:rPr>
+            </w:pPr>
+            <w:r>
+              <w:rPr>
+                <w:sz w:val="24"/>
+                <w:szCs w:val="24"/>
+              </w:rPr>
+              <w:t>“ratings</w:t>
+            </w:r>
+            <w:proofErr w:type="gramStart"/>
+            <w:r>
+              <w:rPr>
+                <w:sz w:val="24"/>
+                <w:szCs w:val="24"/>
+              </w:rPr>
+              <w:t>”:{</w:t>
+            </w:r>
+            <w:proofErr w:type="gramEnd"/>
+          </w:p>
+          <w:p>
+            <w:pPr>
+              <w:rPr>
+                <w:sz w:val="24"/>
+                <w:szCs w:val="24"/>
+              </w:rPr>
+            </w:pPr>
+            <w:r>
+              <w:rPr>
+                <w:sz w:val="24"/>
+                <w:szCs w:val="24"/>
+              </w:rPr>
+              <w:t xml:space="preserve">    rating: number,</w:t>
+            </w:r>
+          </w:p>
+          <w:p>
+            <w:pPr>
+              <w:rPr>
+                <w:sz w:val="24"/>
+                <w:szCs w:val="24"/>
+              </w:rPr>
+            </w:pPr>
+            <w:r>
+              <w:rPr>
+                <w:sz w:val="24"/>
+                <w:szCs w:val="24"/>
+              </w:rPr>
+              <w:t xml:space="preserve">   ratingCount: number,</w:t>
+            </w:r>
+          </w:p>
+          <w:p>
+            <w:pPr>
+              <w:rPr>
+                <w:sz w:val="24"/>
+                <w:szCs w:val="24"/>
+              </w:rPr>
+            </w:pPr>
+            <w:r>
+              <w:rPr>
+                <w:sz w:val="24"/>
+                <w:szCs w:val="24"/>
+              </w:rPr>
+              <w:t xml:space="preserve">   </w:t>
             </w:r>
             <w:proofErr w:type="spellStart"/>
             <w:r>
-              <w:t>profile_</w:t>
+              <w:rPr>
+                <w:sz w:val="24"/>
+                <w:szCs w:val="24"/>
+              </w:rPr>
+              <w:t>totalRatingScore</w:t>
+            </w:r>
+            <w:proofErr w:type="spellEnd"/>
+            <w:r>
+              <w:rPr>
+                <w:sz w:val="24"/>
+                <w:szCs w:val="24"/>
+              </w:rPr>
+              <w:t>: number,</w:t>
+            </w:r>
+          </w:p>
+          <w:p>
+            <w:pPr>
+              <w:rPr>
+                <w:sz w:val="24"/>
+                <w:szCs w:val="24"/>
+              </w:rPr>
+            </w:pPr>
+            <w:r>
+              <w:rPr>
+                <w:sz w:val="24"/>
+                <w:szCs w:val="24"/>
+              </w:rPr>
+              <w:t>}</w:t>
+            </w:r>
+          </w:p>
+          <w:p>
+            <w:pPr>
+              <w:rPr>
+                <w:sz w:val="24"/>
+                <w:szCs w:val="24"/>
+              </w:rPr>
+            </w:pPr>
+          </w:p>
+          <w:p>
+            <w:pPr>
+              <w:rPr>
+                <w:sz w:val="24"/>
+                <w:szCs w:val="24"/>
+              </w:rPr>
+            </w:pPr>
+            <w:r>
+              <w:rPr>
+                <w:sz w:val="24"/>
+                <w:szCs w:val="24"/>
+              </w:rPr>
+              <w:t xml:space="preserve">  </w:t>
+            </w:r>
+            <w:r>
+              <w:rPr>
+                <w:sz w:val="24"/>
+                <w:szCs w:val="24"/>
+              </w:rPr>
+              <w:t>“vehicle</w:t>
             </w:r>
             <w:proofErr w:type="gramStart"/>
             <w:r>
-              <w:t>picture</w:t>
+              <w:rPr>
+                <w:sz w:val="24"/>
+                <w:szCs w:val="24"/>
+              </w:rPr>
+              <w:t>”:{</w:t>
+            </w:r>
+            <w:proofErr w:type="gramEnd"/>
+          </w:p>
+          <w:p>
+            <w:pPr>
+              <w:rPr>
+                <w:sz w:val="24"/>
+                <w:szCs w:val="24"/>
+              </w:rPr>
+            </w:pPr>
+            <w:r>
+              <w:rPr>
+                <w:sz w:val="24"/>
+                <w:szCs w:val="24"/>
+              </w:rPr>
+              <w:t xml:space="preserve">    “</w:t>
+            </w:r>
+            <w:r>
+              <w:rPr>
+                <w:sz w:val="24"/>
+                <w:szCs w:val="24"/>
+              </w:rPr>
+              <w:t>carRegistrationNumber</w:t>
+            </w:r>
+            <w:r>
+              <w:rPr>
+                <w:sz w:val="24"/>
+                <w:szCs w:val="24"/>
+              </w:rPr>
+              <w:t>”: String,</w:t>
+            </w:r>
+          </w:p>
+          <w:p>
+            <w:pPr>
+              <w:rPr>
+                <w:sz w:val="24"/>
+                <w:szCs w:val="24"/>
+              </w:rPr>
+            </w:pPr>
+            <w:r>
+              <w:rPr>
+                <w:sz w:val="24"/>
+                <w:szCs w:val="24"/>
+              </w:rPr>
+              <w:t xml:space="preserve">    “</w:t>
+            </w:r>
+            <w:r>
+              <w:rPr>
+                <w:sz w:val="24"/>
+                <w:szCs w:val="24"/>
+              </w:rPr>
+              <w:t>license</w:t>
+            </w:r>
+            <w:r>
+              <w:rPr>
+                <w:sz w:val="24"/>
+                <w:szCs w:val="24"/>
+              </w:rPr>
+              <w:t>”: String,</w:t>
+            </w:r>
+          </w:p>
+          <w:p>
+            <w:pPr>
+              <w:rPr>
+                <w:sz w:val="24"/>
+                <w:szCs w:val="24"/>
+              </w:rPr>
+            </w:pPr>
+            <w:r>
+              <w:rPr>
+                <w:sz w:val="24"/>
+                <w:szCs w:val="24"/>
+              </w:rPr>
+              <w:t xml:space="preserve">     “</w:t>
+            </w:r>
+            <w:r>
+              <w:rPr>
+                <w:sz w:val="24"/>
+                <w:szCs w:val="24"/>
+              </w:rPr>
+              <w:t>model</w:t>
+            </w:r>
+            <w:r>
+              <w:rPr>
+                <w:sz w:val="24"/>
+                <w:szCs w:val="24"/>
+              </w:rPr>
+              <w:t>”: String,</w:t>
+            </w:r>
+          </w:p>
+          <w:p>
+            <w:pPr>
+              <w:rPr>
+                <w:sz w:val="24"/>
+                <w:szCs w:val="24"/>
+              </w:rPr>
+            </w:pPr>
+            <w:r>
+              <w:rPr>
+                <w:sz w:val="24"/>
+                <w:szCs w:val="24"/>
+              </w:rPr>
+              <w:t xml:space="preserve">     “</w:t>
+            </w:r>
+            <w:proofErr w:type="spellStart"/>
+            <w:r>
+              <w:rPr>
+                <w:sz w:val="24"/>
+                <w:szCs w:val="24"/>
+              </w:rPr>
+              <w:t>taxiCode</w:t>
             </w:r>
             <w:proofErr w:type="spellEnd"/>
             <w:r>
-              <w:t xml:space="preserve">”   </w:t>
-            </w:r>
-            <w:proofErr w:type="gramEnd"/>
-            <w:r>
-              <w:t xml:space="preserve">      //</w:t>
-            </w:r>
-            <w:proofErr w:type="spellStart"/>
-            <w:r>
-              <w:t>url</w:t>
-            </w:r>
-            <w:proofErr w:type="spellEnd"/>
-            <w:r>
-              <w:t xml:space="preserve"> </w:t>
-            </w:r>
-          </w:p>
-          <w:p>
-            <w:r>
-              <w:t xml:space="preserve">  "email": "string</w:t>
-            </w:r>
-            <w:proofErr w:type="gramStart"/>
-            <w:r>
-              <w:t xml:space="preserve">",   </w:t>
-            </w:r>
-            <w:proofErr w:type="gramEnd"/>
-            <w:r>
-              <w:t xml:space="preserve">         // Email address</w:t>
-            </w:r>
-          </w:p>
-          <w:p>
-            <w:r>
-              <w:t xml:space="preserve">  "phone": "string</w:t>
-            </w:r>
-            <w:proofErr w:type="gramStart"/>
-            <w:r>
-              <w:t xml:space="preserve">",   </w:t>
-            </w:r>
-            <w:proofErr w:type="gramEnd"/>
-            <w:r>
-              <w:t xml:space="preserve">         // Phone number</w:t>
-            </w:r>
-          </w:p>
-          <w:p>
-            <w:r>
-              <w:t xml:space="preserve">  "role": "</w:t>
-            </w:r>
-            <w:proofErr w:type="gramStart"/>
-            <w:r>
-              <w:t xml:space="preserve">string,   </w:t>
-            </w:r>
-            <w:proofErr w:type="gramEnd"/>
-            <w:r>
-              <w:t xml:space="preserve">          // Admin role (e.g., '</w:t>
-            </w:r>
-            <w:proofErr w:type="spellStart"/>
-            <w:r>
-              <w:t>superadmin</w:t>
-            </w:r>
-            <w:proofErr w:type="spellEnd"/>
-            <w:r>
-              <w:t>', 'manager')</w:t>
-            </w:r>
-          </w:p>
-          <w:p>
-            <w:r>
-              <w:t xml:space="preserve">  "permissions": [              // List of admin permissions</w:t>
-            </w:r>
-          </w:p>
-          <w:p>
-            <w:r>
-              <w:t xml:space="preserve">    "string"                    // Permission (e.g., 'manage-drivers', 'view-reports')</w:t>
-            </w:r>
-          </w:p>
-          <w:p>
-            <w:r>
-              <w:t xml:space="preserve">  ],</w:t>
-            </w:r>
-          </w:p>
-          <w:p>
-            <w:r>
-              <w:t xml:space="preserve">  "</w:t>
-            </w:r>
-            <w:proofErr w:type="spellStart"/>
-            <w:r>
-              <w:t>createdAt</w:t>
-            </w:r>
-            <w:proofErr w:type="spellEnd"/>
-            <w:r>
-              <w:t>": "timestamp</w:t>
-            </w:r>
-            <w:proofErr w:type="gramStart"/>
-            <w:r>
-              <w:t xml:space="preserve">",   </w:t>
-            </w:r>
-            <w:proofErr w:type="gramEnd"/>
-            <w:r>
-              <w:t xml:space="preserve">  // Timestamp of admin account creation</w:t>
-            </w:r>
-          </w:p>
-          <w:p>
-            <w:r>
-              <w:t xml:space="preserve">  "</w:t>
-            </w:r>
-            <w:proofErr w:type="spellStart"/>
-            <w:r>
-              <w:t>updatedAt</w:t>
-            </w:r>
-            <w:proofErr w:type="spellEnd"/>
-            <w:r>
-              <w:t>": "timestamp"      // Timestamp of last update</w:t>
-            </w:r>
-          </w:p>
-          <w:p>
-            <w:pPr>
-              <w:rPr>
-                <w:lang w:val="es-EC"/>
-              </w:rPr>
-            </w:pPr>
-            <w:r>
-              <w:rPr>
-                <w:lang w:val="es-EC"/>
+              <w:rPr>
+                <w:sz w:val="24"/>
+                <w:szCs w:val="24"/>
+              </w:rPr>
+              <w:t>”: String,</w:t>
+            </w:r>
+          </w:p>
+          <w:p>
+            <w:pPr>
+              <w:rPr>
+                <w:sz w:val="24"/>
+                <w:szCs w:val="24"/>
+              </w:rPr>
+            </w:pPr>
+            <w:r>
+              <w:rPr>
+                <w:sz w:val="24"/>
+                <w:szCs w:val="24"/>
               </w:rPr>
               <w:t>}</w:t>
             </w:r>
@@ -261,7 +652,23 @@
           <w:p>
             <w:pPr>
               <w:rPr>
-                <w:lang w:val="es-EC"/>
+                <w:sz w:val="24"/>
+                <w:szCs w:val="24"/>
+              </w:rPr>
+            </w:pPr>
+            <w:r>
+              <w:rPr>
+                <w:sz w:val="24"/>
+                <w:szCs w:val="24"/>
+              </w:rPr>
+              <w:t>}</w:t>
+            </w:r>
+          </w:p>
+          <w:p>
+            <w:pPr>
+              <w:rPr>
+                <w:sz w:val="24"/>
+                <w:szCs w:val="24"/>
               </w:rPr>
             </w:pPr>
           </w:p>
@@ -277,17 +684,47 @@
               <w:rPr>
                 <w:b/>
                 <w:bCs/>
+                <w:sz w:val="24"/>
+                <w:szCs w:val="24"/>
                 <w:lang w:val="es-EC"/>
               </w:rPr>
             </w:pPr>
+            <w:proofErr w:type="spellStart"/>
+            <w:proofErr w:type="gramStart"/>
             <w:r>
               <w:rPr>
                 <w:b/>
                 <w:bCs/>
+                <w:sz w:val="24"/>
+                <w:szCs w:val="24"/>
                 <w:lang w:val="es-EC"/>
               </w:rPr>
-              <w:t>Passenger</w:t>
-            </w:r>
+              <w:t>Ride</w:t>
+            </w:r>
+            <w:proofErr w:type="spellEnd"/>
+            <w:r>
+              <w:rPr>
+                <w:b/>
+                <w:bCs/>
+                <w:sz w:val="24"/>
+                <w:szCs w:val="24"/>
+                <w:lang w:val="es-EC"/>
+              </w:rPr>
+              <w:t xml:space="preserve">  </w:t>
+            </w:r>
+            <w:proofErr w:type="spellStart"/>
+            <w:r>
+              <w:rPr>
+                <w:b/>
+                <w:bCs/>
+                <w:sz w:val="24"/>
+                <w:szCs w:val="24"/>
+                <w:lang w:val="es-EC"/>
+              </w:rPr>
+              <w:t>history</w:t>
+            </w:r>
+            <w:proofErr w:type="spellEnd"/>
+            <w:proofErr w:type="gramEnd"/>
           </w:p>
         </w:tc>
         <w:tc>
@@ -299,6 +736,8 @@
               <w:rPr>
                 <w:b/>
                 <w:bCs/>
+                <w:sz w:val="24"/>
+                <w:szCs w:val="24"/>
                 <w:lang w:val="es-EC"/>
               </w:rPr>
             </w:pPr>
@@ -307,9 +746,11 @@
               <w:rPr>
                 <w:b/>
                 <w:bCs/>
+                <w:sz w:val="24"/>
+                <w:szCs w:val="24"/>
                 <w:lang w:val="es-EC"/>
               </w:rPr>
-              <w:t>Uid</w:t>
+              <w:t>Ride_id</w:t>
             </w:r>
             <w:proofErr w:type="spellEnd"/>
           </w:p>
@@ -319,623 +760,400 @@
             <w:tcW w:w="6803" w:type="dxa"/>
           </w:tcPr>
           <w:p>
-            <w:r>
+            <w:pPr>
+              <w:rPr>
+                <w:sz w:val="24"/>
+                <w:szCs w:val="24"/>
+              </w:rPr>
+            </w:pPr>
+            <w:r>
+              <w:rPr>
+                <w:sz w:val="24"/>
+                <w:szCs w:val="24"/>
+              </w:rPr>
               <w:t>{</w:t>
             </w:r>
           </w:p>
           <w:p>
-            <w:r>
-              <w:t xml:space="preserve">  "</w:t>
-            </w:r>
-            <w:r>
-              <w:t>id</w:t>
-            </w:r>
-            <w:r>
-              <w:t>": "string</w:t>
+            <w:pPr>
+              <w:rPr>
+                <w:sz w:val="24"/>
+                <w:szCs w:val="24"/>
+              </w:rPr>
+            </w:pPr>
+            <w:r>
+              <w:rPr>
+                <w:sz w:val="24"/>
+                <w:szCs w:val="24"/>
+              </w:rPr>
+              <w:t xml:space="preserve"> </w:t>
+            </w:r>
+            <w:proofErr w:type="spellStart"/>
+            <w:r>
+              <w:rPr>
+                <w:sz w:val="24"/>
+                <w:szCs w:val="24"/>
+              </w:rPr>
+              <w:t>audioFilePath</w:t>
+            </w:r>
+            <w:proofErr w:type="spellEnd"/>
+            <w:r>
+              <w:rPr>
+                <w:sz w:val="24"/>
+                <w:szCs w:val="24"/>
+              </w:rPr>
+              <w:t xml:space="preserve">: </w:t>
             </w:r>
             <w:proofErr w:type="gramStart"/>
             <w:r>
-              <w:t xml:space="preserve">",   </w:t>
+              <w:rPr>
+                <w:sz w:val="24"/>
+                <w:szCs w:val="24"/>
+              </w:rPr>
+              <w:t>String,  /</w:t>
             </w:r>
             <w:proofErr w:type="gramEnd"/>
             <w:r>
-              <w:t xml:space="preserve">   // Unique identifier for the passenger</w:t>
-            </w:r>
-          </w:p>
-          <w:p>
-            <w:r>
-              <w:t xml:space="preserve">  "name": "string</w:t>
+              <w:rPr>
+                <w:sz w:val="24"/>
+                <w:szCs w:val="24"/>
+              </w:rPr>
+              <w:t>/Recorded audio</w:t>
+            </w:r>
+          </w:p>
+          <w:p>
+            <w:pPr>
+              <w:rPr>
+                <w:sz w:val="24"/>
+                <w:szCs w:val="24"/>
+              </w:rPr>
+            </w:pPr>
+            <w:r>
+              <w:rPr>
+                <w:sz w:val="24"/>
+                <w:szCs w:val="24"/>
+              </w:rPr>
+              <w:t xml:space="preserve"> </w:t>
+            </w:r>
+            <w:proofErr w:type="spellStart"/>
+            <w:r>
+              <w:rPr>
+                <w:sz w:val="24"/>
+                <w:szCs w:val="24"/>
+              </w:rPr>
+              <w:t>indicationText</w:t>
+            </w:r>
+            <w:proofErr w:type="spellEnd"/>
+            <w:r>
+              <w:rPr>
+                <w:sz w:val="24"/>
+                <w:szCs w:val="24"/>
+              </w:rPr>
+              <w:t xml:space="preserve">: </w:t>
             </w:r>
             <w:proofErr w:type="gramStart"/>
             <w:r>
-              <w:t xml:space="preserve">",   </w:t>
+              <w:rPr>
+                <w:sz w:val="24"/>
+                <w:szCs w:val="24"/>
+              </w:rPr>
+              <w:t>String,  /</w:t>
             </w:r>
             <w:proofErr w:type="gramEnd"/>
             <w:r>
-              <w:t xml:space="preserve">          // Full name of the passenger</w:t>
-            </w:r>
-          </w:p>
-          <w:p>
-            <w:r>
-              <w:t xml:space="preserve">  "email": "string</w:t>
-            </w:r>
+              <w:rPr>
+                <w:sz w:val="24"/>
+                <w:szCs w:val="24"/>
+              </w:rPr>
+              <w:t>/Indications by passenger</w:t>
+            </w:r>
+          </w:p>
+          <w:p>
+            <w:pPr>
+              <w:rPr>
+                <w:sz w:val="24"/>
+                <w:szCs w:val="24"/>
+              </w:rPr>
+            </w:pPr>
+            <w:r>
+              <w:rPr>
+                <w:sz w:val="24"/>
+                <w:szCs w:val="24"/>
+              </w:rPr>
+              <w:t xml:space="preserve"> </w:t>
+            </w:r>
+            <w:r>
+              <w:rPr>
+                <w:sz w:val="24"/>
+                <w:szCs w:val="24"/>
+              </w:rPr>
+              <w:t>distance</w:t>
+            </w:r>
+            <w:r>
+              <w:rPr>
+                <w:sz w:val="24"/>
+                <w:szCs w:val="24"/>
+              </w:rPr>
+              <w:t xml:space="preserve">: number, </w:t>
+            </w:r>
+          </w:p>
+          <w:p>
+            <w:pPr>
+              <w:rPr>
+                <w:sz w:val="24"/>
+                <w:szCs w:val="24"/>
+              </w:rPr>
+            </w:pPr>
+            <w:r>
+              <w:rPr>
+                <w:sz w:val="24"/>
+                <w:szCs w:val="24"/>
+              </w:rPr>
+              <w:t xml:space="preserve"> </w:t>
+            </w:r>
+            <w:r>
+              <w:rPr>
+                <w:sz w:val="24"/>
+                <w:szCs w:val="24"/>
+              </w:rPr>
+              <w:t>driverId</w:t>
+            </w:r>
+            <w:r>
+              <w:rPr>
+                <w:sz w:val="24"/>
+                <w:szCs w:val="24"/>
+              </w:rPr>
+              <w:t>: String,</w:t>
+            </w:r>
+          </w:p>
+          <w:p>
+            <w:pPr>
+              <w:rPr>
+                <w:sz w:val="24"/>
+                <w:szCs w:val="24"/>
+              </w:rPr>
+            </w:pPr>
+            <w:r>
+              <w:rPr>
+                <w:sz w:val="24"/>
+                <w:szCs w:val="24"/>
+              </w:rPr>
+              <w:t xml:space="preserve"> passengerId: String,</w:t>
+            </w:r>
+          </w:p>
+          <w:p>
+            <w:pPr>
+              <w:rPr>
+                <w:sz w:val="24"/>
+                <w:szCs w:val="24"/>
+              </w:rPr>
+            </w:pPr>
             <w:proofErr w:type="gramStart"/>
             <w:r>
-              <w:t xml:space="preserve">",   </w:t>
+              <w:rPr>
+                <w:sz w:val="24"/>
+                <w:szCs w:val="24"/>
+              </w:rPr>
+              <w:t>pickUpLocation: {</w:t>
             </w:r>
             <w:proofErr w:type="gramEnd"/>
-            <w:r>
-              <w:t xml:space="preserve">         // Email address</w:t>
-            </w:r>
-          </w:p>
-          <w:p>
-            <w:r>
-              <w:t xml:space="preserve">  "phone": "string</w:t>
-            </w:r>
+          </w:p>
+          <w:p>
+            <w:pPr>
+              <w:rPr>
+                <w:sz w:val="24"/>
+                <w:szCs w:val="24"/>
+              </w:rPr>
+            </w:pPr>
+            <w:r>
+              <w:rPr>
+                <w:sz w:val="24"/>
+                <w:szCs w:val="24"/>
+              </w:rPr>
+              <w:t xml:space="preserve">    latitude: number,</w:t>
+            </w:r>
+          </w:p>
+          <w:p>
+            <w:pPr>
+              <w:rPr>
+                <w:sz w:val="24"/>
+                <w:szCs w:val="24"/>
+              </w:rPr>
+            </w:pPr>
+            <w:r>
+              <w:rPr>
+                <w:sz w:val="24"/>
+                <w:szCs w:val="24"/>
+              </w:rPr>
+              <w:t xml:space="preserve">    longitude: number</w:t>
+            </w:r>
+          </w:p>
+          <w:p>
+            <w:pPr>
+              <w:rPr>
+                <w:sz w:val="24"/>
+                <w:szCs w:val="24"/>
+              </w:rPr>
+            </w:pPr>
+            <w:r>
+              <w:rPr>
+                <w:sz w:val="24"/>
+                <w:szCs w:val="24"/>
+              </w:rPr>
+              <w:t>},</w:t>
+            </w:r>
+          </w:p>
+          <w:p>
+            <w:pPr>
+              <w:rPr>
+                <w:sz w:val="24"/>
+                <w:szCs w:val="24"/>
+              </w:rPr>
+            </w:pPr>
+            <w:proofErr w:type="spellStart"/>
             <w:proofErr w:type="gramStart"/>
             <w:r>
-              <w:t xml:space="preserve">",   </w:t>
+              <w:rPr>
+                <w:sz w:val="24"/>
+                <w:szCs w:val="24"/>
+              </w:rPr>
+              <w:t>dropOff</w:t>
+            </w:r>
+            <w:r>
+              <w:rPr>
+                <w:sz w:val="24"/>
+                <w:szCs w:val="24"/>
+              </w:rPr>
+              <w:t>Location</w:t>
+            </w:r>
+            <w:proofErr w:type="spellEnd"/>
+            <w:r>
+              <w:rPr>
+                <w:sz w:val="24"/>
+                <w:szCs w:val="24"/>
+              </w:rPr>
+              <w:t>:{</w:t>
             </w:r>
             <w:proofErr w:type="gramEnd"/>
-            <w:r>
-              <w:t xml:space="preserve">         // Phone number</w:t>
-            </w:r>
-          </w:p>
-          <w:p>
-            <w:r>
-              <w:t xml:space="preserve">  "</w:t>
-            </w:r>
+          </w:p>
+          <w:p>
+            <w:pPr>
+              <w:rPr>
+                <w:sz w:val="24"/>
+                <w:szCs w:val="24"/>
+              </w:rPr>
+            </w:pPr>
+            <w:r>
+              <w:rPr>
+                <w:sz w:val="24"/>
+                <w:szCs w:val="24"/>
+              </w:rPr>
+              <w:t xml:space="preserve">    latitude: number,</w:t>
+            </w:r>
+          </w:p>
+          <w:p>
+            <w:pPr>
+              <w:rPr>
+                <w:sz w:val="24"/>
+                <w:szCs w:val="24"/>
+              </w:rPr>
+            </w:pPr>
+            <w:r>
+              <w:rPr>
+                <w:sz w:val="24"/>
+                <w:szCs w:val="24"/>
+              </w:rPr>
+              <w:t xml:space="preserve">    longitude: number</w:t>
+            </w:r>
+          </w:p>
+          <w:p>
+            <w:pPr>
+              <w:rPr>
+                <w:sz w:val="24"/>
+                <w:szCs w:val="24"/>
+              </w:rPr>
+            </w:pPr>
+            <w:r>
+              <w:rPr>
+                <w:sz w:val="24"/>
+                <w:szCs w:val="24"/>
+              </w:rPr>
+              <w:t>}</w:t>
+            </w:r>
+            <w:r>
+              <w:rPr>
+                <w:sz w:val="24"/>
+                <w:szCs w:val="24"/>
+              </w:rPr>
+              <w:t>,</w:t>
+            </w:r>
+          </w:p>
+          <w:p>
+            <w:pPr>
+              <w:rPr>
+                <w:sz w:val="24"/>
+                <w:szCs w:val="24"/>
+              </w:rPr>
+            </w:pPr>
+          </w:p>
+          <w:p>
+            <w:pPr>
+              <w:rPr>
+                <w:sz w:val="24"/>
+                <w:szCs w:val="24"/>
+              </w:rPr>
+            </w:pPr>
             <w:proofErr w:type="spellStart"/>
             <w:r>
-              <w:t>profilePicture</w:t>
+              <w:rPr>
+                <w:sz w:val="24"/>
+                <w:szCs w:val="24"/>
+              </w:rPr>
+              <w:t>requestType</w:t>
             </w:r>
             <w:proofErr w:type="spellEnd"/>
             <w:r>
-              <w:t>": "string</w:t>
-            </w:r>
-            <w:proofErr w:type="gramStart"/>
-            <w:r>
-              <w:t xml:space="preserve">",   </w:t>
-            </w:r>
-            <w:proofErr w:type="gramEnd"/>
-            <w:r>
-              <w:t>// URL to the passenger's profile picture</w:t>
-            </w:r>
-          </w:p>
-          <w:p>
-            <w:r>
-              <w:t xml:space="preserve">  "</w:t>
-            </w:r>
-            <w:proofErr w:type="spellStart"/>
-            <w:r>
-              <w:t>paymentMethods</w:t>
-            </w:r>
-            <w:proofErr w:type="spellEnd"/>
-            <w:r>
-              <w:t>": [           // List of saved payment methods</w:t>
-            </w:r>
-          </w:p>
-          <w:p>
-            <w:r>
-              <w:t xml:space="preserve">    {</w:t>
-            </w:r>
-          </w:p>
-          <w:p>
-            <w:r>
-              <w:t xml:space="preserve">      "type": "string</w:t>
-            </w:r>
-            <w:proofErr w:type="gramStart"/>
-            <w:r>
-              <w:t xml:space="preserve">",   </w:t>
-            </w:r>
-            <w:proofErr w:type="gramEnd"/>
-            <w:r>
-              <w:t xml:space="preserve">      // Payment type (e.g., 'card', '</w:t>
-            </w:r>
-            <w:proofErr w:type="spellStart"/>
-            <w:r>
-              <w:t>paypal</w:t>
-            </w:r>
-            <w:proofErr w:type="spellEnd"/>
-            <w:r>
-              <w:t>')</w:t>
-            </w:r>
-          </w:p>
-          <w:p>
-            <w:r>
-              <w:t xml:space="preserve">      "details": "string"       // Payment details (e.g., last 4 digits of card)</w:t>
-            </w:r>
-          </w:p>
-          <w:p>
-            <w:r>
-              <w:t xml:space="preserve">    }</w:t>
-            </w:r>
-          </w:p>
-          <w:p>
-            <w:r>
-              <w:t xml:space="preserve">  ],</w:t>
-            </w:r>
-          </w:p>
-          <w:p>
-            <w:r>
-              <w:t xml:space="preserve">  "</w:t>
-            </w:r>
-            <w:proofErr w:type="spellStart"/>
-            <w:r>
-              <w:t>rideHistory</w:t>
-            </w:r>
-            <w:proofErr w:type="spellEnd"/>
-            <w:r>
-              <w:t>": [              // List of past rides</w:t>
-            </w:r>
-          </w:p>
-          <w:p>
-            <w:r>
-              <w:t xml:space="preserve">    {</w:t>
-            </w:r>
-          </w:p>
-          <w:p>
-            <w:r>
-              <w:t xml:space="preserve">      "</w:t>
-            </w:r>
-            <w:proofErr w:type="spellStart"/>
-            <w:r>
-              <w:t>rideId</w:t>
-            </w:r>
-            <w:proofErr w:type="spellEnd"/>
-            <w:r>
-              <w:t>": "string</w:t>
-            </w:r>
-            <w:proofErr w:type="gramStart"/>
-            <w:r>
-              <w:t xml:space="preserve">",   </w:t>
-            </w:r>
-            <w:proofErr w:type="gramEnd"/>
-            <w:r>
-              <w:t xml:space="preserve">    // Unique identifier for the ride</w:t>
-            </w:r>
-          </w:p>
-          <w:p>
-            <w:r>
-              <w:t xml:space="preserve">      "date": "timestamp</w:t>
-            </w:r>
-            <w:proofErr w:type="gramStart"/>
-            <w:r>
-              <w:t xml:space="preserve">",   </w:t>
-            </w:r>
-            <w:proofErr w:type="gramEnd"/>
-            <w:r>
-              <w:t xml:space="preserve">   // Date of the ride</w:t>
-            </w:r>
-          </w:p>
-          <w:p>
-            <w:r>
-              <w:t xml:space="preserve">      "driverId": "string</w:t>
-            </w:r>
-            <w:proofErr w:type="gramStart"/>
-            <w:r>
-              <w:t xml:space="preserve">",   </w:t>
-            </w:r>
-            <w:proofErr w:type="gramEnd"/>
-            <w:r>
-              <w:t xml:space="preserve">  // ID of the driver for the ride</w:t>
-            </w:r>
-          </w:p>
-          <w:p>
-            <w:r>
-              <w:t xml:space="preserve">      "fare": "number"          // Fare for the ride</w:t>
-            </w:r>
-          </w:p>
-          <w:p>
-            <w:r>
-              <w:t xml:space="preserve">    }</w:t>
-            </w:r>
-          </w:p>
-          <w:p>
-            <w:r>
-              <w:t xml:space="preserve">  ],</w:t>
-            </w:r>
-          </w:p>
-          <w:p>
-            <w:r>
-              <w:t>“ratings</w:t>
-            </w:r>
-            <w:proofErr w:type="gramStart"/>
-            <w:r>
-              <w:t>”:{</w:t>
-            </w:r>
-            <w:proofErr w:type="gramEnd"/>
-          </w:p>
-          <w:p>
-            <w:r>
-              <w:t xml:space="preserve">    r</w:t>
-            </w:r>
-            <w:r>
-              <w:t>ating</w:t>
-            </w:r>
-            <w:r>
-              <w:t>: number,</w:t>
-            </w:r>
-          </w:p>
-          <w:p>
-            <w:r>
-              <w:t xml:space="preserve">   </w:t>
-            </w:r>
-            <w:r>
-              <w:t>ratingCount</w:t>
-            </w:r>
-            <w:r>
-              <w:t>: number,</w:t>
-            </w:r>
-          </w:p>
-          <w:p>
-            <w:r>
-              <w:t xml:space="preserve">   </w:t>
-            </w:r>
-            <w:proofErr w:type="spellStart"/>
-            <w:r>
-              <w:t>totalRatingScore</w:t>
-            </w:r>
-            <w:proofErr w:type="spellEnd"/>
-            <w:r>
-              <w:t>: number,</w:t>
-            </w:r>
-          </w:p>
-          <w:p>
-            <w:r>
-              <w:t>}</w:t>
-            </w:r>
-          </w:p>
-          <w:p>
-            <w:r>
-              <w:t xml:space="preserve">  "</w:t>
-            </w:r>
-            <w:proofErr w:type="spellStart"/>
-            <w:r>
-              <w:t>createdAt</w:t>
-            </w:r>
-            <w:proofErr w:type="spellEnd"/>
-            <w:r>
-              <w:t>": "timestamp</w:t>
-            </w:r>
-            <w:proofErr w:type="gramStart"/>
-            <w:r>
-              <w:t xml:space="preserve">",   </w:t>
-            </w:r>
-            <w:proofErr w:type="gramEnd"/>
-            <w:r>
-              <w:t xml:space="preserve">  // Timestamp of passenger registration</w:t>
-            </w:r>
-          </w:p>
-          <w:p>
-            <w:r>
-              <w:t xml:space="preserve">  "</w:t>
-            </w:r>
-            <w:proofErr w:type="spellStart"/>
-            <w:r>
-              <w:t>updatedAt</w:t>
-            </w:r>
-            <w:proofErr w:type="spellEnd"/>
-            <w:r>
-              <w:t>": "timestamp"      // Timestamp of last update</w:t>
-            </w:r>
-          </w:p>
-          <w:p>
-            <w:pPr>
-              <w:rPr>
-                <w:lang w:val="es-EC"/>
-              </w:rPr>
-            </w:pPr>
-            <w:r>
-              <w:rPr>
-                <w:lang w:val="es-EC"/>
-              </w:rPr>
-              <w:t>}</w:t>
-            </w:r>
-          </w:p>
-          <w:p>
-            <w:pPr>
-              <w:rPr>
-                <w:lang w:val="es-EC"/>
-              </w:rPr>
-            </w:pPr>
-          </w:p>
-        </w:tc>
-      </w:tr>
-      <w:tr>
-        <w:tc>
-          <w:tcPr>
-            <w:tcW w:w="1555" w:type="dxa"/>
-          </w:tcPr>
-          <w:p>
-            <w:pPr>
-              <w:rPr>
-                <w:b/>
-                <w:bCs/>
-                <w:lang w:val="es-EC"/>
-              </w:rPr>
-            </w:pPr>
-            <w:r>
-              <w:rPr>
-                <w:b/>
-                <w:bCs/>
-                <w:lang w:val="es-EC"/>
-              </w:rPr>
-              <w:t>Driver</w:t>
-            </w:r>
-          </w:p>
-        </w:tc>
-        <w:tc>
-          <w:tcPr>
-            <w:tcW w:w="992" w:type="dxa"/>
-          </w:tcPr>
-          <w:p>
-            <w:pPr>
-              <w:rPr>
-                <w:b/>
-                <w:bCs/>
-                <w:lang w:val="es-EC"/>
-              </w:rPr>
-            </w:pPr>
-            <w:proofErr w:type="spellStart"/>
-            <w:r>
-              <w:rPr>
-                <w:b/>
-                <w:bCs/>
-                <w:lang w:val="es-EC"/>
-              </w:rPr>
-              <w:t>Uid</w:t>
-            </w:r>
-            <w:proofErr w:type="spellEnd"/>
-          </w:p>
-        </w:tc>
-        <w:tc>
-          <w:tcPr>
-            <w:tcW w:w="6803" w:type="dxa"/>
-          </w:tcPr>
-          <w:p>
-            <w:r>
-              <w:t>{</w:t>
-            </w:r>
-          </w:p>
-          <w:p>
-            <w:r>
-              <w:t xml:space="preserve">  "</w:t>
-            </w:r>
-            <w:r>
-              <w:t>i</w:t>
-            </w:r>
-            <w:r>
-              <w:t>d": "string</w:t>
-            </w:r>
-            <w:proofErr w:type="gramStart"/>
-            <w:r>
-              <w:t xml:space="preserve">",   </w:t>
-            </w:r>
-            <w:proofErr w:type="gramEnd"/>
-            <w:r>
-              <w:t xml:space="preserve">      // Unique identifier for the driver</w:t>
-            </w:r>
-          </w:p>
-          <w:p>
-            <w:r>
-              <w:t xml:space="preserve">  "name": "string</w:t>
-            </w:r>
-            <w:proofErr w:type="gramStart"/>
-            <w:r>
-              <w:t xml:space="preserve">",   </w:t>
-            </w:r>
-            <w:proofErr w:type="gramEnd"/>
-            <w:r>
-              <w:t xml:space="preserve">          // Full name of the driver</w:t>
-            </w:r>
-          </w:p>
-          <w:p>
-            <w:r>
-              <w:lastRenderedPageBreak/>
-              <w:t xml:space="preserve">  "email": "string</w:t>
-            </w:r>
-            <w:proofErr w:type="gramStart"/>
-            <w:r>
-              <w:t xml:space="preserve">",   </w:t>
-            </w:r>
-            <w:proofErr w:type="gramEnd"/>
-            <w:r>
-              <w:t xml:space="preserve">         // Email address</w:t>
-            </w:r>
-          </w:p>
-          <w:p>
-            <w:r>
-              <w:t xml:space="preserve">  "phone": "string</w:t>
-            </w:r>
-            <w:proofErr w:type="gramStart"/>
-            <w:r>
-              <w:t xml:space="preserve">",   </w:t>
-            </w:r>
-            <w:proofErr w:type="gramEnd"/>
-            <w:r>
-              <w:t xml:space="preserve">         // Phone number</w:t>
-            </w:r>
-          </w:p>
-          <w:p>
-            <w:r>
-              <w:t xml:space="preserve">  "</w:t>
-            </w:r>
-            <w:proofErr w:type="spellStart"/>
-            <w:r>
-              <w:t>profilePicture</w:t>
-            </w:r>
-            <w:proofErr w:type="spellEnd"/>
-            <w:r>
-              <w:t>": "string</w:t>
-            </w:r>
-            <w:proofErr w:type="gramStart"/>
-            <w:r>
-              <w:t xml:space="preserve">",   </w:t>
-            </w:r>
-            <w:proofErr w:type="gramEnd"/>
-            <w:r>
-              <w:t>// URL to the driver's profile picture</w:t>
-            </w:r>
-          </w:p>
-          <w:p>
-            <w:r>
-              <w:t xml:space="preserve">  "license": "string</w:t>
-            </w:r>
-            <w:proofErr w:type="gramStart"/>
-            <w:r>
-              <w:t xml:space="preserve">",   </w:t>
-            </w:r>
-            <w:proofErr w:type="gramEnd"/>
-            <w:r>
-              <w:t xml:space="preserve">       // Driver's license number</w:t>
-            </w:r>
-          </w:p>
-          <w:p>
-            <w:r>
-              <w:t xml:space="preserve">  "vehicle": {</w:t>
-            </w:r>
-          </w:p>
-          <w:p>
-            <w:r>
-              <w:t xml:space="preserve">    "</w:t>
-            </w:r>
-            <w:r>
-              <w:t>code</w:t>
-            </w:r>
-            <w:r>
-              <w:t>": "string</w:t>
-            </w:r>
-            <w:proofErr w:type="gramStart"/>
-            <w:r>
-              <w:t xml:space="preserve">",   </w:t>
-            </w:r>
-            <w:proofErr w:type="gramEnd"/>
-            <w:r>
-              <w:t xml:space="preserve">        </w:t>
-            </w:r>
-            <w:r>
-              <w:t>//taxi code</w:t>
-            </w:r>
-          </w:p>
-          <w:p>
-            <w:r>
-              <w:t xml:space="preserve">    "model": "string</w:t>
-            </w:r>
-            <w:proofErr w:type="gramStart"/>
-            <w:r>
-              <w:t xml:space="preserve">",   </w:t>
-            </w:r>
-            <w:proofErr w:type="gramEnd"/>
-            <w:r>
-              <w:t xml:space="preserve">       // Vehicle model (e.g., Corolla)</w:t>
-            </w:r>
-          </w:p>
-          <w:p>
-            <w:r>
-              <w:t xml:space="preserve">    "</w:t>
-            </w:r>
-            <w:proofErr w:type="spellStart"/>
-            <w:r>
-              <w:t>plateNumber</w:t>
-            </w:r>
-            <w:proofErr w:type="spellEnd"/>
-            <w:r>
-              <w:t>": "string"     // Vehicle plate number</w:t>
-            </w:r>
-          </w:p>
-          <w:p>
-            <w:r>
-              <w:t xml:space="preserve">  },</w:t>
-            </w:r>
-          </w:p>
-          <w:p>
-            <w:r>
-              <w:t xml:space="preserve">  "ratings": {</w:t>
-            </w:r>
-          </w:p>
-          <w:p>
-            <w:r>
-              <w:t xml:space="preserve">    "</w:t>
-            </w:r>
-            <w:proofErr w:type="spellStart"/>
-            <w:r>
-              <w:t>totalRatings</w:t>
-            </w:r>
-            <w:proofErr w:type="spellEnd"/>
-            <w:r>
-              <w:t>": "number</w:t>
-            </w:r>
-            <w:proofErr w:type="gramStart"/>
-            <w:r>
-              <w:t xml:space="preserve">",   </w:t>
-            </w:r>
-            <w:proofErr w:type="gramEnd"/>
-            <w:r>
-              <w:t>// Total number of ratings</w:t>
-            </w:r>
-          </w:p>
-          <w:p>
-            <w:r>
-              <w:t xml:space="preserve">    "</w:t>
-            </w:r>
-            <w:proofErr w:type="spellStart"/>
-            <w:r>
-              <w:t>averageRating</w:t>
-            </w:r>
-            <w:proofErr w:type="spellEnd"/>
-            <w:r>
-              <w:t>": "number"   // Average rating (e.g., 4.5)</w:t>
-            </w:r>
-          </w:p>
-          <w:p>
-            <w:r>
-              <w:t xml:space="preserve">  },</w:t>
-            </w:r>
-          </w:p>
-          <w:p>
-            <w:r>
-              <w:t xml:space="preserve">  "</w:t>
-            </w:r>
-            <w:proofErr w:type="spellStart"/>
-            <w:r>
-              <w:t>createdAt</w:t>
-            </w:r>
-            <w:proofErr w:type="spellEnd"/>
-            <w:r>
-              <w:t>": "timestamp</w:t>
-            </w:r>
-            <w:proofErr w:type="gramStart"/>
-            <w:r>
-              <w:t xml:space="preserve">",   </w:t>
-            </w:r>
-            <w:proofErr w:type="gramEnd"/>
-            <w:r>
-              <w:t xml:space="preserve">  // Timestamp of driver registration</w:t>
-            </w:r>
-          </w:p>
-          <w:p>
-            <w:r>
-              <w:t xml:space="preserve">  "</w:t>
-            </w:r>
-            <w:proofErr w:type="spellStart"/>
-            <w:r>
-              <w:t>updatedAt</w:t>
-            </w:r>
-            <w:proofErr w:type="spellEnd"/>
-            <w:r>
-              <w:t>": "timestamp"      // Timestamp of last update</w:t>
-            </w:r>
-          </w:p>
-          <w:p>
-            <w:pPr>
-              <w:rPr>
-                <w:lang w:val="es-EC"/>
-              </w:rPr>
-            </w:pPr>
-            <w:r>
-              <w:rPr>
-                <w:lang w:val="es-EC"/>
+              <w:rPr>
+                <w:sz w:val="24"/>
+                <w:szCs w:val="24"/>
+              </w:rPr>
+              <w:t>: String,</w:t>
+            </w:r>
+          </w:p>
+          <w:p>
+            <w:pPr>
+              <w:rPr>
+                <w:sz w:val="24"/>
+                <w:szCs w:val="24"/>
+              </w:rPr>
+            </w:pPr>
+            <w:r>
+              <w:rPr>
+                <w:sz w:val="24"/>
+                <w:szCs w:val="24"/>
+              </w:rPr>
+              <w:t>status: String,</w:t>
+            </w:r>
+          </w:p>
+          <w:p>
+            <w:pPr>
+              <w:rPr>
+                <w:sz w:val="24"/>
+                <w:szCs w:val="24"/>
+              </w:rPr>
+            </w:pPr>
+          </w:p>
+          <w:p>
+            <w:pPr>
+              <w:rPr>
+                <w:sz w:val="24"/>
+                <w:szCs w:val="24"/>
+              </w:rPr>
+            </w:pPr>
+            <w:r>
+              <w:rPr>
+                <w:sz w:val="24"/>
+                <w:szCs w:val="24"/>
               </w:rPr>
               <w:t>}</w:t>
             </w:r>
@@ -945,6 +1163,35 @@
     </w:tbl>
     <w:p>
       <w:pPr>
+        <w:rPr>
+          <w:b/>
+          <w:bCs/>
+        </w:rPr>
+      </w:pPr>
+      <w:r>
+        <w:rPr>
+          <w:b/>
+          <w:bCs/>
+        </w:rPr>
+        <w:lastRenderedPageBreak/>
+        <w:t xml:space="preserve"> </w:t>
+      </w:r>
+    </w:p>
+    <w:p>
+      <w:pPr>
+        <w:rPr>
+          <w:b/>
+          <w:bCs/>
+        </w:rPr>
+      </w:pPr>
+    </w:p>
+    <w:p>
+      <w:pPr>
+        <w:pStyle w:val="Prrafodelista"/>
+        <w:numPr>
+          <w:ilvl w:val="0"/>
+          <w:numId w:val="1"/>
+        </w:numPr>
         <w:rPr>
           <w:b/>
           <w:bCs/>
@@ -957,34 +1204,69 @@
           <w:bCs/>
           <w:lang w:val="es-EC"/>
         </w:rPr>
-        <w:lastRenderedPageBreak/>
-        <w:t xml:space="preserve"> </w:t>
-      </w:r>
-    </w:p>
-    <w:p>
-      <w:pPr>
+        <w:t>Estructura de base de datos en tiempo real</w:t>
+      </w:r>
+      <w:r>
         <w:rPr>
           <w:b/>
           <w:bCs/>
           <w:lang w:val="es-EC"/>
         </w:rPr>
-      </w:pPr>
-    </w:p>
-    <w:p>
-      <w:pPr>
+        <w:t xml:space="preserve"> (</w:t>
+      </w:r>
+      <w:proofErr w:type="spellStart"/>
+      <w:r>
         <w:rPr>
           <w:b/>
           <w:bCs/>
           <w:lang w:val="es-EC"/>
         </w:rPr>
-      </w:pPr>
+        <w:t>Firebase</w:t>
+      </w:r>
+      <w:proofErr w:type="spellEnd"/>
       <w:r>
         <w:rPr>
           <w:b/>
           <w:bCs/>
           <w:lang w:val="es-EC"/>
         </w:rPr>
-        <w:t>Estructura de base de datos en tiempo real.</w:t>
+        <w:t xml:space="preserve"> </w:t>
+      </w:r>
+      <w:proofErr w:type="spellStart"/>
+      <w:r>
+        <w:rPr>
+          <w:b/>
+          <w:bCs/>
+          <w:lang w:val="es-EC"/>
+        </w:rPr>
+        <w:t>realtime</w:t>
+      </w:r>
+      <w:proofErr w:type="spellEnd"/>
+      <w:r>
+        <w:rPr>
+          <w:b/>
+          <w:bCs/>
+          <w:lang w:val="es-EC"/>
+        </w:rPr>
+        <w:t xml:space="preserve"> </w:t>
+      </w:r>
+      <w:proofErr w:type="spellStart"/>
+      <w:r>
+        <w:rPr>
+          <w:b/>
+          <w:bCs/>
+          <w:lang w:val="es-EC"/>
+        </w:rPr>
+        <w:t>database</w:t>
+      </w:r>
+      <w:proofErr w:type="spellEnd"/>
+      <w:r>
+        <w:rPr>
+          <w:b/>
+          <w:bCs/>
+          <w:lang w:val="es-EC"/>
+        </w:rPr>
+        <w:t>).</w:t>
       </w:r>
     </w:p>
     <w:p>
@@ -1016,143 +1298,191 @@
         <w:spacing w:after="0" w:line="240" w:lineRule="auto"/>
       </w:pPr>
       <w:r>
+        <w:t>      "passengerId": "passenger123",</w:t>
+      </w:r>
+    </w:p>
+    <w:p>
+      <w:pPr>
+        <w:spacing w:after="0" w:line="240" w:lineRule="auto"/>
+      </w:pPr>
+      <w:r>
         <w:t>      "</w:t>
       </w:r>
       <w:proofErr w:type="spellStart"/>
       <w:r>
-        <w:t>passengerId</w:t>
+        <w:t>pickupLocation</w:t>
       </w:r>
       <w:proofErr w:type="spellEnd"/>
       <w:r>
-        <w:t>": "passenger123",</w:t>
-      </w:r>
-    </w:p>
-    <w:p>
-      <w:pPr>
-        <w:spacing w:after="0" w:line="240" w:lineRule="auto"/>
-      </w:pPr>
-      <w:r>
-        <w:t>      "</w:t>
+        <w:t>": {</w:t>
+      </w:r>
+    </w:p>
+    <w:p>
+      <w:pPr>
+        <w:spacing w:after="0" w:line="240" w:lineRule="auto"/>
+      </w:pPr>
+      <w:r>
+        <w:t>        "latitude": 12.3456,</w:t>
+      </w:r>
+    </w:p>
+    <w:p>
+      <w:pPr>
+        <w:spacing w:after="0" w:line="240" w:lineRule="auto"/>
+      </w:pPr>
+      <w:r>
+        <w:t>        "longitude": 78.9012</w:t>
+      </w:r>
+    </w:p>
+    <w:p>
+      <w:pPr>
+        <w:spacing w:after="0" w:line="240" w:lineRule="auto"/>
+      </w:pPr>
+      <w:r>
+        <w:t>      },</w:t>
+      </w:r>
+    </w:p>
+    <w:p>
+      <w:pPr>
+        <w:spacing w:after="0" w:line="240" w:lineRule="auto"/>
+      </w:pPr>
+      <w:r>
+        <w:t>      "destinationLocation": {</w:t>
+      </w:r>
+    </w:p>
+    <w:p>
+      <w:pPr>
+        <w:spacing w:after="0" w:line="240" w:lineRule="auto"/>
+      </w:pPr>
+      <w:r>
+        <w:t>        "latitude": 13.4567,</w:t>
+      </w:r>
+    </w:p>
+    <w:p>
+      <w:pPr>
+        <w:spacing w:after="0" w:line="240" w:lineRule="auto"/>
+      </w:pPr>
+      <w:r>
+        <w:t>        "longitude": 79.0123</w:t>
+      </w:r>
+    </w:p>
+    <w:p>
+      <w:pPr>
+        <w:spacing w:after="0" w:line="240" w:lineRule="auto"/>
+      </w:pPr>
+      <w:r>
+        <w:t>      },</w:t>
+      </w:r>
+    </w:p>
+    <w:p>
+      <w:pPr>
+        <w:spacing w:after="0" w:line="240" w:lineRule="auto"/>
+      </w:pPr>
+      <w:r>
+        <w:t>      "timestamp": 1696859200000,</w:t>
+      </w:r>
+    </w:p>
+    <w:p>
+      <w:pPr>
+        <w:spacing w:after="0" w:line="240" w:lineRule="auto"/>
+      </w:pPr>
+      <w:r>
+        <w:t xml:space="preserve">      "status": "pending", </w:t>
+      </w:r>
+    </w:p>
+    <w:p>
+      <w:pPr>
+        <w:spacing w:after="0" w:line="240" w:lineRule="auto"/>
+      </w:pPr>
+      <w:r>
+        <w:t>      "drivers": {</w:t>
+      </w:r>
+    </w:p>
+    <w:p>
+      <w:pPr>
+        <w:spacing w:after="0" w:line="240" w:lineRule="auto"/>
+      </w:pPr>
+      <w:r>
+        <w:t>        "driverId1": {</w:t>
+      </w:r>
+    </w:p>
+    <w:p>
+      <w:pPr>
+        <w:spacing w:after="0" w:line="240" w:lineRule="auto"/>
+      </w:pPr>
+      <w:r>
+        <w:t>          "name": "John Doe",</w:t>
+      </w:r>
+    </w:p>
+    <w:p>
+      <w:pPr>
+        <w:spacing w:after="0" w:line="240" w:lineRule="auto"/>
+      </w:pPr>
+      <w:r>
+        <w:t>          "vehicleModel": "Toyota Prius",</w:t>
+      </w:r>
+    </w:p>
+    <w:p>
+      <w:pPr>
+        <w:spacing w:after="0" w:line="240" w:lineRule="auto"/>
+      </w:pPr>
+      <w:r>
+        <w:t>          "rating": 4.5,</w:t>
+      </w:r>
+    </w:p>
+    <w:p>
+      <w:pPr>
+        <w:spacing w:after="0" w:line="240" w:lineRule="auto"/>
+      </w:pPr>
+      <w:r>
+        <w:t>          "</w:t>
       </w:r>
       <w:proofErr w:type="spellStart"/>
       <w:r>
-        <w:t>pickupLocation</w:t>
+        <w:t>acceptedAt</w:t>
       </w:r>
       <w:proofErr w:type="spellEnd"/>
       <w:r>
-        <w:t>": {</w:t>
-      </w:r>
-    </w:p>
-    <w:p>
-      <w:pPr>
-        <w:spacing w:after="0" w:line="240" w:lineRule="auto"/>
-      </w:pPr>
-      <w:r>
-        <w:t>        "latitude": 12.3456,</w:t>
-      </w:r>
-    </w:p>
-    <w:p>
-      <w:pPr>
-        <w:spacing w:after="0" w:line="240" w:lineRule="auto"/>
-      </w:pPr>
-      <w:r>
-        <w:t>        "longitude": 78.9012</w:t>
-      </w:r>
-    </w:p>
-    <w:p>
-      <w:pPr>
-        <w:spacing w:after="0" w:line="240" w:lineRule="auto"/>
-      </w:pPr>
-      <w:r>
-        <w:t>      },</w:t>
-      </w:r>
-    </w:p>
-    <w:p>
-      <w:pPr>
-        <w:spacing w:after="0" w:line="240" w:lineRule="auto"/>
-      </w:pPr>
-      <w:r>
-        <w:t>      "destinationLocation": {</w:t>
-      </w:r>
-    </w:p>
-    <w:p>
-      <w:pPr>
-        <w:spacing w:after="0" w:line="240" w:lineRule="auto"/>
-      </w:pPr>
-      <w:r>
-        <w:t>        "latitude": 13.4567,</w:t>
-      </w:r>
-    </w:p>
-    <w:p>
-      <w:pPr>
-        <w:spacing w:after="0" w:line="240" w:lineRule="auto"/>
-      </w:pPr>
-      <w:r>
-        <w:t>        "longitude": 79.0123</w:t>
-      </w:r>
-    </w:p>
-    <w:p>
-      <w:pPr>
-        <w:spacing w:after="0" w:line="240" w:lineRule="auto"/>
-      </w:pPr>
-      <w:r>
-        <w:t>      },</w:t>
-      </w:r>
-    </w:p>
-    <w:p>
-      <w:pPr>
-        <w:spacing w:after="0" w:line="240" w:lineRule="auto"/>
-      </w:pPr>
-      <w:r>
-        <w:t>      "timestamp": 1696859200000,</w:t>
-      </w:r>
-    </w:p>
-    <w:p>
-      <w:pPr>
-        <w:spacing w:after="0" w:line="240" w:lineRule="auto"/>
-      </w:pPr>
-      <w:r>
-        <w:t xml:space="preserve">      "status": "pending", </w:t>
-      </w:r>
-    </w:p>
-    <w:p>
-      <w:pPr>
-        <w:spacing w:after="0" w:line="240" w:lineRule="auto"/>
-      </w:pPr>
-      <w:r>
-        <w:t>      "drivers": {</w:t>
-      </w:r>
-    </w:p>
-    <w:p>
-      <w:pPr>
-        <w:spacing w:after="0" w:line="240" w:lineRule="auto"/>
-      </w:pPr>
-      <w:r>
-        <w:t>        "driverId1": {</w:t>
-      </w:r>
-    </w:p>
-    <w:p>
-      <w:pPr>
-        <w:spacing w:after="0" w:line="240" w:lineRule="auto"/>
-      </w:pPr>
-      <w:r>
-        <w:t>          "name": "John Doe",</w:t>
-      </w:r>
-    </w:p>
-    <w:p>
-      <w:pPr>
-        <w:spacing w:after="0" w:line="240" w:lineRule="auto"/>
-      </w:pPr>
-      <w:r>
-        <w:t>          "vehicleModel": "Toyota Prius",</w:t>
-      </w:r>
-    </w:p>
-    <w:p>
-      <w:pPr>
-        <w:spacing w:after="0" w:line="240" w:lineRule="auto"/>
-      </w:pPr>
-      <w:r>
-        <w:t>          "rating": 4.5,</w:t>
+        <w:t>": 1696859300000</w:t>
+      </w:r>
+    </w:p>
+    <w:p>
+      <w:pPr>
+        <w:spacing w:after="0" w:line="240" w:lineRule="auto"/>
+      </w:pPr>
+      <w:r>
+        <w:t>        },</w:t>
+      </w:r>
+    </w:p>
+    <w:p>
+      <w:pPr>
+        <w:spacing w:after="0" w:line="240" w:lineRule="auto"/>
+      </w:pPr>
+      <w:r>
+        <w:t>        "driverId2": {</w:t>
+      </w:r>
+    </w:p>
+    <w:p>
+      <w:pPr>
+        <w:spacing w:after="0" w:line="240" w:lineRule="auto"/>
+      </w:pPr>
+      <w:r>
+        <w:t>          "name": "Jane Smith",</w:t>
+      </w:r>
+    </w:p>
+    <w:p>
+      <w:pPr>
+        <w:spacing w:after="0" w:line="240" w:lineRule="auto"/>
+      </w:pPr>
+      <w:r>
+        <w:t>          "vehicleModel": "Honda Civic",</w:t>
+      </w:r>
+    </w:p>
+    <w:p>
+      <w:pPr>
+        <w:spacing w:after="0" w:line="240" w:lineRule="auto"/>
+      </w:pPr>
+      <w:r>
+        <w:t>          "rating": 4.7,</w:t>
       </w:r>
     </w:p>
     <w:p>
@@ -1168,62 +1498,6 @@
       </w:r>
       <w:proofErr w:type="spellEnd"/>
       <w:r>
-        <w:t>": 1696859300000</w:t>
-      </w:r>
-    </w:p>
-    <w:p>
-      <w:pPr>
-        <w:spacing w:after="0" w:line="240" w:lineRule="auto"/>
-      </w:pPr>
-      <w:r>
-        <w:t>        },</w:t>
-      </w:r>
-    </w:p>
-    <w:p>
-      <w:pPr>
-        <w:spacing w:after="0" w:line="240" w:lineRule="auto"/>
-      </w:pPr>
-      <w:r>
-        <w:t>        "driverId2": {</w:t>
-      </w:r>
-    </w:p>
-    <w:p>
-      <w:pPr>
-        <w:spacing w:after="0" w:line="240" w:lineRule="auto"/>
-      </w:pPr>
-      <w:r>
-        <w:t>          "name": "Jane Smith",</w:t>
-      </w:r>
-    </w:p>
-    <w:p>
-      <w:pPr>
-        <w:spacing w:after="0" w:line="240" w:lineRule="auto"/>
-      </w:pPr>
-      <w:r>
-        <w:t>          "vehicleModel": "Honda Civic",</w:t>
-      </w:r>
-    </w:p>
-    <w:p>
-      <w:pPr>
-        <w:spacing w:after="0" w:line="240" w:lineRule="auto"/>
-      </w:pPr>
-      <w:r>
-        <w:t>          "rating": 4.7,</w:t>
-      </w:r>
-    </w:p>
-    <w:p>
-      <w:pPr>
-        <w:spacing w:after="0" w:line="240" w:lineRule="auto"/>
-      </w:pPr>
-      <w:r>
-        <w:t>          "</w:t>
-      </w:r>
-      <w:proofErr w:type="spellStart"/>
-      <w:r>
-        <w:t>acceptedAt</w:t>
-      </w:r>
-      <w:proofErr w:type="spellEnd"/>
-      <w:r>
         <w:t>": 1696859350000</w:t>
       </w:r>
     </w:p>
@@ -1240,7 +1514,6 @@
         <w:spacing w:after="0" w:line="240" w:lineRule="auto"/>
       </w:pPr>
       <w:r>
-        <w:lastRenderedPageBreak/>
         <w:t>      }</w:t>
       </w:r>
     </w:p>
@@ -1288,8 +1561,105 @@
 </w:document>
 </file>
 
+<file path=word/numbering.xml><?xml version="1.0" encoding="utf-8"?>
+<w:numbering xmlns:wpc="http://schemas.microsoft.com/office/word/2010/wordprocessingCanvas" xmlns:cx="http://schemas.microsoft.com/office/drawing/2014/chartex" xmlns:cx1="http://schemas.microsoft.com/office/drawing/2015/9/8/chartex" xmlns:cx2="http://schemas.microsoft.com/office/drawing/2015/10/21/chartex" xmlns:cx3="http://schemas.microsoft.com/office/drawing/2016/5/9/chartex" xmlns:cx4="http://schemas.microsoft.com/office/drawing/2016/5/10/chartex" xmlns:cx5="http://schemas.microsoft.com/office/drawing/2016/5/11/chartex" xmlns:cx6="http://schemas.microsoft.com/office/drawing/2016/5/12/chartex" xmlns:cx7="http://schemas.microsoft.com/office/drawing/2016/5/13/chartex" xmlns:cx8="http://schemas.microsoft.com/office/drawing/2016/5/14/chartex" xmlns:mc="http://schemas.openxmlformats.org/markup-compatibility/2006" xmlns:aink="http://schemas.microsoft.com/office/drawing/2016/ink" xmlns:am3d="http://schemas.microsoft.com/office/drawing/2017/model3d" xmlns:o="urn:schemas-microsoft-com:office:office" xmlns:oel="http://schemas.microsoft.com/office/2019/extlst" xmlns:r="http://schemas.openxmlformats.org/officeDocument/2006/relationships" xmlns:m="http://schemas.openxmlformats.org/officeDocument/2006/math" xmlns:v="urn:schemas-microsoft-com:vml" xmlns:wp14="http://schemas.microsoft.com/office/word/2010/wordprocessingDrawing" xmlns:wp="http://schemas.openxmlformats.org/drawingml/2006/wordprocessingDrawing" xmlns:w10="urn:schemas-microsoft-com:office:word" xmlns:w="http://schemas.openxmlformats.org/wordprocessingml/2006/main" xmlns:w14="http://schemas.microsoft.com/office/word/2010/wordml" xmlns:w15="http://schemas.microsoft.com/office/word/2012/wordml" xmlns:w16cex="http://schemas.microsoft.com/office/word/2018/wordml/cex" xmlns:w16cid="http://schemas.microsoft.com/office/word/2016/wordml/cid" xmlns:w16="http://schemas.microsoft.com/office/word/2018/wordml" xmlns:w16du="http://schemas.microsoft.com/office/word/2023/wordml/word16du" xmlns:w16sdtdh="http://schemas.microsoft.com/office/word/2020/wordml/sdtdatahash" xmlns:w16sdtfl="http://schemas.microsoft.com/office/word/2024/wordml/sdtformatlock" xmlns:w16se="http://schemas.microsoft.com/office/word/2015/wordml/symex" xmlns:wpg="http://schemas.microsoft.com/office/word/2010/wordprocessingGroup" xmlns:wpi="http://schemas.microsoft.com/office/word/2010/wordprocessingInk" xmlns:wne="http://schemas.microsoft.com/office/word/2006/wordml" xmlns:wps="http://schemas.microsoft.com/office/word/2010/wordprocessingShape" mc:Ignorable="w14 w15 w16se w16cid w16 w16cex w16sdtdh w16sdtfl w16du wp14">
+  <w:abstractNum w:abstractNumId="0" w15:restartNumberingAfterBreak="0">
+    <w:nsid w:val="3DE82EE4"/>
+    <w:multiLevelType w:val="hybridMultilevel"/>
+    <w:tmpl w:val="0E10D4E8"/>
+    <w:lvl w:ilvl="0" w:tplc="0409000F">
+      <w:start w:val="1"/>
+      <w:numFmt w:val="decimal"/>
+      <w:lvlText w:val="%1."/>
+      <w:lvlJc w:val="left"/>
+      <w:pPr>
+        <w:ind w:left="720" w:hanging="360"/>
+      </w:pPr>
+      <w:rPr>
+        <w:rFonts w:hint="default"/>
+      </w:rPr>
+    </w:lvl>
+    <w:lvl w:ilvl="1" w:tplc="04090019" w:tentative="1">
+      <w:start w:val="1"/>
+      <w:numFmt w:val="lowerLetter"/>
+      <w:lvlText w:val="%2."/>
+      <w:lvlJc w:val="left"/>
+      <w:pPr>
+        <w:ind w:left="1440" w:hanging="360"/>
+      </w:pPr>
+    </w:lvl>
+    <w:lvl w:ilvl="2" w:tplc="0409001B" w:tentative="1">
+      <w:start w:val="1"/>
+      <w:numFmt w:val="lowerRoman"/>
+      <w:lvlText w:val="%3."/>
+      <w:lvlJc w:val="right"/>
+      <w:pPr>
+        <w:ind w:left="2160" w:hanging="180"/>
+      </w:pPr>
+    </w:lvl>
+    <w:lvl w:ilvl="3" w:tplc="0409000F" w:tentative="1">
+      <w:start w:val="1"/>
+      <w:numFmt w:val="decimal"/>
+      <w:lvlText w:val="%4."/>
+      <w:lvlJc w:val="left"/>
+      <w:pPr>
+        <w:ind w:left="2880" w:hanging="360"/>
+      </w:pPr>
+    </w:lvl>
+    <w:lvl w:ilvl="4" w:tplc="04090019" w:tentative="1">
+      <w:start w:val="1"/>
+      <w:numFmt w:val="lowerLetter"/>
+      <w:lvlText w:val="%5."/>
+      <w:lvlJc w:val="left"/>
+      <w:pPr>
+        <w:ind w:left="3600" w:hanging="360"/>
+      </w:pPr>
+    </w:lvl>
+    <w:lvl w:ilvl="5" w:tplc="0409001B" w:tentative="1">
+      <w:start w:val="1"/>
+      <w:numFmt w:val="lowerRoman"/>
+      <w:lvlText w:val="%6."/>
+      <w:lvlJc w:val="right"/>
+      <w:pPr>
+        <w:ind w:left="4320" w:hanging="180"/>
+      </w:pPr>
+    </w:lvl>
+    <w:lvl w:ilvl="6" w:tplc="0409000F" w:tentative="1">
+      <w:start w:val="1"/>
+      <w:numFmt w:val="decimal"/>
+      <w:lvlText w:val="%7."/>
+      <w:lvlJc w:val="left"/>
+      <w:pPr>
+        <w:ind w:left="5040" w:hanging="360"/>
+      </w:pPr>
+    </w:lvl>
+    <w:lvl w:ilvl="7" w:tplc="04090019" w:tentative="1">
+      <w:start w:val="1"/>
+      <w:numFmt w:val="lowerLetter"/>
+      <w:lvlText w:val="%8."/>
+      <w:lvlJc w:val="left"/>
+      <w:pPr>
+        <w:ind w:left="5760" w:hanging="360"/>
+      </w:pPr>
+    </w:lvl>
+    <w:lvl w:ilvl="8" w:tplc="0409001B" w:tentative="1">
+      <w:start w:val="1"/>
+      <w:numFmt w:val="lowerRoman"/>
+      <w:lvlText w:val="%9."/>
+      <w:lvlJc w:val="right"/>
+      <w:pPr>
+        <w:ind w:left="6480" w:hanging="180"/>
+      </w:pPr>
+    </w:lvl>
+  </w:abstractNum>
+  <w:num w:numId="1" w16cid:durableId="1750956036">
+    <w:abstractNumId w:val="0"/>
+  </w:num>
+</w:numbering>
+</file>
+
 <file path=word/styles.xml><?xml version="1.0" encoding="utf-8"?>
-<w:styles xmlns:mc="http://schemas.openxmlformats.org/markup-compatibility/2006" xmlns:r="http://schemas.openxmlformats.org/officeDocument/2006/relationships" xmlns:w="http://schemas.openxmlformats.org/wordprocessingml/2006/main" xmlns:w14="http://schemas.microsoft.com/office/word/2010/wordml" xmlns:w15="http://schemas.microsoft.com/office/word/2012/wordml" xmlns:w16cex="http://schemas.microsoft.com/office/word/2018/wordml/cex" xmlns:w16cid="http://schemas.microsoft.com/office/word/2016/wordml/cid" xmlns:w16="http://schemas.microsoft.com/office/word/2018/wordml" xmlns:w16du="http://schemas.microsoft.com/office/word/2023/wordml/word16du" xmlns:w16sdtdh="http://schemas.microsoft.com/office/word/2020/wordml/sdtdatahash" xmlns:w16se="http://schemas.microsoft.com/office/word/2015/wordml/symex" mc:Ignorable="w14 w15 w16se w16cid w16 w16cex w16sdtdh w16du">
+<w:styles xmlns:mc="http://schemas.openxmlformats.org/markup-compatibility/2006" xmlns:r="http://schemas.openxmlformats.org/officeDocument/2006/relationships" xmlns:w="http://schemas.openxmlformats.org/wordprocessingml/2006/main" xmlns:w14="http://schemas.microsoft.com/office/word/2010/wordml" xmlns:w15="http://schemas.microsoft.com/office/word/2012/wordml" xmlns:w16cex="http://schemas.microsoft.com/office/word/2018/wordml/cex" xmlns:w16cid="http://schemas.microsoft.com/office/word/2016/wordml/cid" xmlns:w16="http://schemas.microsoft.com/office/word/2018/wordml" xmlns:w16du="http://schemas.microsoft.com/office/word/2023/wordml/word16du" xmlns:w16sdtdh="http://schemas.microsoft.com/office/word/2020/wordml/sdtdatahash" xmlns:w16sdtfl="http://schemas.microsoft.com/office/word/2024/wordml/sdtformatlock" xmlns:w16se="http://schemas.microsoft.com/office/word/2015/wordml/symex" mc:Ignorable="w14 w15 w16se w16cid w16 w16cex w16sdtdh w16sdtfl w16du">
   <w:docDefaults>
     <w:rPrDefault>
       <w:rPr>

</xml_diff>